<commit_message>
add final pack of documents
</commit_message>
<xml_diff>
--- a/docs/Covering_Letter.docx
+++ b/docs/Covering_Letter.docx
@@ -1,6 +1,6 @@
 
 <file path=word/document.xml><?xml version="1.0" encoding="utf-8"?>
-<w:document xmlns:wpc="http://schemas.microsoft.com/office/word/2010/wordprocessingCanvas" xmlns:cx="http://schemas.microsoft.com/office/drawing/2014/chartex" xmlns:mc="http://schemas.openxmlformats.org/markup-compatibility/2006" xmlns:o="urn:schemas-microsoft-com:office:office" xmlns:r="http://schemas.openxmlformats.org/officeDocument/2006/relationships" xmlns:m="http://schemas.openxmlformats.org/officeDocument/2006/math" xmlns:v="urn:schemas-microsoft-com:vml" xmlns:wp14="http://schemas.microsoft.com/office/word/2010/wordprocessingDrawing" xmlns:wp="http://schemas.openxmlformats.org/drawingml/2006/wordprocessingDrawing" xmlns:w10="urn:schemas-microsoft-com:office:word" xmlns:w="http://schemas.openxmlformats.org/wordprocessingml/2006/main" xmlns:w14="http://schemas.microsoft.com/office/word/2010/wordml" xmlns:w15="http://schemas.microsoft.com/office/word/2012/wordml" xmlns:w16se="http://schemas.microsoft.com/office/word/2015/wordml/symex" xmlns:wpg="http://schemas.microsoft.com/office/word/2010/wordprocessingGroup" xmlns:wpi="http://schemas.microsoft.com/office/word/2010/wordprocessingInk" xmlns:wne="http://schemas.microsoft.com/office/word/2006/wordml" xmlns:wps="http://schemas.microsoft.com/office/word/2010/wordprocessingShape" mc:Ignorable="w14 w15 w16se wp14">
+<w:document xmlns:wpc="http://schemas.microsoft.com/office/word/2010/wordprocessingCanvas" xmlns:cx="http://schemas.microsoft.com/office/drawing/2014/chartex" xmlns:cx1="http://schemas.microsoft.com/office/drawing/2015/9/8/chartex" xmlns:mc="http://schemas.openxmlformats.org/markup-compatibility/2006" xmlns:o="urn:schemas-microsoft-com:office:office" xmlns:r="http://schemas.openxmlformats.org/officeDocument/2006/relationships" xmlns:m="http://schemas.openxmlformats.org/officeDocument/2006/math" xmlns:v="urn:schemas-microsoft-com:vml" xmlns:wp14="http://schemas.microsoft.com/office/word/2010/wordprocessingDrawing" xmlns:wp="http://schemas.openxmlformats.org/drawingml/2006/wordprocessingDrawing" xmlns:w10="urn:schemas-microsoft-com:office:word" xmlns:w="http://schemas.openxmlformats.org/wordprocessingml/2006/main" xmlns:w14="http://schemas.microsoft.com/office/word/2010/wordml" xmlns:w15="http://schemas.microsoft.com/office/word/2012/wordml" xmlns:w16se="http://schemas.microsoft.com/office/word/2015/wordml/symex" xmlns:wpg="http://schemas.microsoft.com/office/word/2010/wordprocessingGroup" xmlns:wpi="http://schemas.microsoft.com/office/word/2010/wordprocessingInk" xmlns:wne="http://schemas.microsoft.com/office/word/2006/wordml" xmlns:wps="http://schemas.microsoft.com/office/word/2010/wordprocessingShape" mc:Ignorable="w14 w15 w16se wp14">
   <w:body>
     <w:p>
       <w:pPr>
@@ -39,6 +39,7 @@
       <w:pPr>
         <w:pStyle w:val="a3"/>
       </w:pPr>
+      <w:bookmarkStart w:id="0" w:name="_GoBack"/>
       <w:r>
         <w:t>Просмотр списка публикаций всех пользователей</w:t>
       </w:r>
@@ -107,6 +108,7 @@
         <w:t>Загрузка и замена фотографии профиля</w:t>
       </w:r>
     </w:p>
+    <w:bookmarkEnd w:id="0"/>
     <w:p>
       <w:pPr>
         <w:pStyle w:val="a3"/>
@@ -135,13 +137,8 @@
       <w:pPr>
         <w:pStyle w:val="a4"/>
       </w:pPr>
-      <w:proofErr w:type="spellStart"/>
-      <w:r>
-        <w:t>Скофенко</w:t>
-      </w:r>
-      <w:proofErr w:type="spellEnd"/>
-      <w:r>
-        <w:t xml:space="preserve"> Кирилл – </w:t>
+      <w:r>
+        <w:t xml:space="preserve">Скофенко Кирилл – </w:t>
       </w:r>
       <w:proofErr w:type="spellStart"/>
       <w:r>
@@ -152,14 +149,14 @@
       </w:r>
       <w:proofErr w:type="spellEnd"/>
       <w:r>
-        <w:rPr>
-          <w:lang w:val="en-US"/>
-        </w:rPr>
-        <w:t xml:space="preserve">, Backend </w:t>
+        <w:t xml:space="preserve">, </w:t>
       </w:r>
       <w:r>
         <w:t>разработка</w:t>
       </w:r>
+      <w:r>
+        <w:t xml:space="preserve"> серверной части</w:t>
+      </w:r>
     </w:p>
     <w:p>
       <w:pPr>
@@ -171,16 +168,10 @@
       </w:r>
       <w:proofErr w:type="spellEnd"/>
       <w:r>
-        <w:t xml:space="preserve"> Егор – дизайн, </w:t>
-      </w:r>
-      <w:r>
-        <w:rPr>
-          <w:lang w:val="en-US"/>
-        </w:rPr>
-        <w:t xml:space="preserve">Frontend </w:t>
-      </w:r>
-      <w:r>
-        <w:t>разработка</w:t>
+        <w:t xml:space="preserve"> Егор – дизайн, разработка</w:t>
+      </w:r>
+      <w:r>
+        <w:t xml:space="preserve"> клиентской части</w:t>
       </w:r>
     </w:p>
     <w:p>
@@ -280,8 +271,6 @@
       <w:r>
         <w:t xml:space="preserve">Третий этап. </w:t>
       </w:r>
-      <w:bookmarkStart w:id="0" w:name="_GoBack"/>
-      <w:bookmarkEnd w:id="0"/>
       <w:r>
         <w:t>Когда была сделана клиентская часть и настроено взаимодействие, мы провели и подключили аналитику, провели ручное тестирование. Завершающим этапом стало исправление багов, выявленных при тестировании, и доработка документации нашего проекта.</w:t>
       </w:r>
@@ -340,7 +329,7 @@
 </file>
 
 <file path=word/numbering.xml><?xml version="1.0" encoding="utf-8"?>
-<w:numbering xmlns:wpc="http://schemas.microsoft.com/office/word/2010/wordprocessingCanvas" xmlns:cx="http://schemas.microsoft.com/office/drawing/2014/chartex" xmlns:mc="http://schemas.openxmlformats.org/markup-compatibility/2006" xmlns:o="urn:schemas-microsoft-com:office:office" xmlns:r="http://schemas.openxmlformats.org/officeDocument/2006/relationships" xmlns:m="http://schemas.openxmlformats.org/officeDocument/2006/math" xmlns:v="urn:schemas-microsoft-com:vml" xmlns:wp14="http://schemas.microsoft.com/office/word/2010/wordprocessingDrawing" xmlns:wp="http://schemas.openxmlformats.org/drawingml/2006/wordprocessingDrawing" xmlns:w10="urn:schemas-microsoft-com:office:word" xmlns:w="http://schemas.openxmlformats.org/wordprocessingml/2006/main" xmlns:w14="http://schemas.microsoft.com/office/word/2010/wordml" xmlns:w15="http://schemas.microsoft.com/office/word/2012/wordml" xmlns:w16se="http://schemas.microsoft.com/office/word/2015/wordml/symex" xmlns:wpg="http://schemas.microsoft.com/office/word/2010/wordprocessingGroup" xmlns:wpi="http://schemas.microsoft.com/office/word/2010/wordprocessingInk" xmlns:wne="http://schemas.microsoft.com/office/word/2006/wordml" xmlns:wps="http://schemas.microsoft.com/office/word/2010/wordprocessingShape" mc:Ignorable="w14 w15 w16se wp14">
+<w:numbering xmlns:wpc="http://schemas.microsoft.com/office/word/2010/wordprocessingCanvas" xmlns:cx="http://schemas.microsoft.com/office/drawing/2014/chartex" xmlns:cx1="http://schemas.microsoft.com/office/drawing/2015/9/8/chartex" xmlns:mc="http://schemas.openxmlformats.org/markup-compatibility/2006" xmlns:o="urn:schemas-microsoft-com:office:office" xmlns:r="http://schemas.openxmlformats.org/officeDocument/2006/relationships" xmlns:m="http://schemas.openxmlformats.org/officeDocument/2006/math" xmlns:v="urn:schemas-microsoft-com:vml" xmlns:wp14="http://schemas.microsoft.com/office/word/2010/wordprocessingDrawing" xmlns:wp="http://schemas.openxmlformats.org/drawingml/2006/wordprocessingDrawing" xmlns:w10="urn:schemas-microsoft-com:office:word" xmlns:w="http://schemas.openxmlformats.org/wordprocessingml/2006/main" xmlns:w14="http://schemas.microsoft.com/office/word/2010/wordml" xmlns:w15="http://schemas.microsoft.com/office/word/2012/wordml" xmlns:w16se="http://schemas.microsoft.com/office/word/2015/wordml/symex" xmlns:wpg="http://schemas.microsoft.com/office/word/2010/wordprocessingGroup" xmlns:wpi="http://schemas.microsoft.com/office/word/2010/wordprocessingInk" xmlns:wne="http://schemas.microsoft.com/office/word/2006/wordml" xmlns:wps="http://schemas.microsoft.com/office/word/2010/wordprocessingShape" mc:Ignorable="w14 w15 w16se wp14">
   <w:abstractNum w:abstractNumId="0" w15:restartNumberingAfterBreak="0">
     <w:nsid w:val="0B3D5750"/>
     <w:multiLevelType w:val="multilevel"/>

</xml_diff>